<commit_message>
beginning to decouple entity components
</commit_message>
<xml_diff>
--- a/devlog.docx
+++ b/devlog.docx
@@ -129,8 +129,145 @@
         </w:rPr>
         <w:t xml:space="preserve">. </w:t>
       </w:r>
+    </w:p>
+    <w:p>
+      <w:pPr>
+        <w:rPr>
+          <w:lang w:val="en-US"/>
+        </w:rPr>
+      </w:pPr>
+    </w:p>
+    <w:p>
+      <w:pPr>
+        <w:rPr>
+          <w:lang w:val="en-US"/>
+        </w:rPr>
+      </w:pPr>
+      <w:r>
+        <w:rPr>
+          <w:lang w:val="en-US"/>
+        </w:rPr>
+        <w:t>May 22, 2024</w:t>
+      </w:r>
+    </w:p>
+    <w:p>
+      <w:pPr>
+        <w:rPr>
+          <w:lang w:val="en-US"/>
+        </w:rPr>
+      </w:pPr>
+      <w:r>
+        <w:rPr>
+          <w:lang w:val="en-US"/>
+        </w:rPr>
+        <w:tab/>
+        <w:t xml:space="preserve">Enemy </w:t>
+      </w:r>
+      <w:proofErr w:type="spellStart"/>
+      <w:r>
+        <w:rPr>
+          <w:lang w:val="en-US"/>
+        </w:rPr>
+        <w:t>Spawner</w:t>
+      </w:r>
+      <w:proofErr w:type="spellEnd"/>
+      <w:r>
+        <w:rPr>
+          <w:lang w:val="en-US"/>
+        </w:rPr>
+        <w:t xml:space="preserve"> </w:t>
+      </w:r>
+      <w:r>
+        <w:rPr>
+          <w:lang w:val="en-US"/>
+        </w:rPr>
+        <w:t xml:space="preserve">scene was implemented. I’ve mainly just been copying/following this one </w:t>
+      </w:r>
+      <w:proofErr w:type="spellStart"/>
+      <w:r>
+        <w:rPr>
+          <w:lang w:val="en-US"/>
+        </w:rPr>
+        <w:t>youtube</w:t>
+      </w:r>
+      <w:proofErr w:type="spellEnd"/>
+      <w:r>
+        <w:rPr>
+          <w:lang w:val="en-US"/>
+        </w:rPr>
+        <w:t xml:space="preserve"> series on making a Vampire Survivors clone at this point. But I’ve decided to compile observations through this diary and explain technical details in my own words in the documentation. That way, I aim to break down what’s happening properly.</w:t>
+      </w:r>
+    </w:p>
+    <w:p>
+      <w:pPr>
+        <w:rPr>
+          <w:lang w:val="en-US"/>
+        </w:rPr>
+      </w:pPr>
+      <w:r>
+        <w:rPr>
+          <w:lang w:val="en-US"/>
+        </w:rPr>
+        <w:t>BUGS:</w:t>
+      </w:r>
+    </w:p>
+    <w:p>
+      <w:pPr>
+        <w:pStyle w:val="ListParagraph"/>
+        <w:numPr>
+          <w:ilvl w:val="0"/>
+          <w:numId w:val="1"/>
+        </w:numPr>
+        <w:rPr>
+          <w:lang w:val="en-US"/>
+        </w:rPr>
+      </w:pPr>
+      <w:r>
+        <w:rPr>
+          <w:lang w:val="en-US"/>
+        </w:rPr>
+        <w:t>I currently notice with how I set stuff up, there’s a weird invisible hitbox near the (0,0) or spawn point of the player. I assume it’s due to my current attack sword object</w:t>
+      </w:r>
+      <w:r>
+        <w:rPr>
+          <w:lang w:val="en-US"/>
+        </w:rPr>
+        <w:t xml:space="preserve"> being placed there as it disappears after I attack once. Player object/class should be reworked soon anyway so this could stay. –RESOLVED –</w:t>
+      </w:r>
       <w:bookmarkStart w:id="0" w:name="_GoBack"/>
       <w:bookmarkEnd w:id="0"/>
+    </w:p>
+    <w:p>
+      <w:pPr>
+        <w:pStyle w:val="ListParagraph"/>
+        <w:numPr>
+          <w:ilvl w:val="0"/>
+          <w:numId w:val="1"/>
+        </w:numPr>
+        <w:rPr>
+          <w:lang w:val="en-US"/>
+        </w:rPr>
+      </w:pPr>
+      <w:r>
+        <w:rPr>
+          <w:lang w:val="en-US"/>
+        </w:rPr>
+        <w:t xml:space="preserve">The damage from the Slime enemies currently stack, I want an </w:t>
+      </w:r>
+      <w:proofErr w:type="spellStart"/>
+      <w:r>
+        <w:rPr>
+          <w:lang w:val="en-US"/>
+        </w:rPr>
+        <w:t>invul</w:t>
+      </w:r>
+      <w:proofErr w:type="spellEnd"/>
+      <w:r>
+        <w:rPr>
+          <w:lang w:val="en-US"/>
+        </w:rPr>
+        <w:t xml:space="preserve"> timer but to be fair, that isn’t implemented yet. – UNRESOLVED –</w:t>
+      </w:r>
     </w:p>
     <w:sectPr>
       <w:pgSz w:w="12240" w:h="15840"/>
@@ -140,6 +277,127 @@
     </w:sectPr>
   </w:body>
 </w:document>
+</file>
+
+<file path=word/numbering.xml><?xml version="1.0" encoding="utf-8"?>
+<w:numbering xmlns:wpc="http://schemas.microsoft.com/office/word/2010/wordprocessingCanvas" xmlns:cx="http://schemas.microsoft.com/office/drawing/2014/chartex" xmlns:cx1="http://schemas.microsoft.com/office/drawing/2015/9/8/chartex" xmlns:cx2="http://schemas.microsoft.com/office/drawing/2015/10/21/chartex" xmlns:cx3="http://schemas.microsoft.com/office/drawing/2016/5/9/chartex" xmlns:cx4="http://schemas.microsoft.com/office/drawing/2016/5/10/chartex" xmlns:cx5="http://schemas.microsoft.com/office/drawing/2016/5/11/chartex" xmlns:cx6="http://schemas.microsoft.com/office/drawing/2016/5/12/chartex" xmlns:cx7="http://schemas.microsoft.com/office/drawing/2016/5/13/chartex" xmlns:cx8="http://schemas.microsoft.com/office/drawing/2016/5/14/chartex" xmlns:mc="http://schemas.openxmlformats.org/markup-compatibility/2006" xmlns:aink="http://schemas.microsoft.com/office/drawing/2016/ink" xmlns:am3d="http://schemas.microsoft.com/office/drawing/2017/model3d" xmlns:o="urn:schemas-microsoft-com:office:office" xmlns:r="http://schemas.openxmlformats.org/officeDocument/2006/relationships" xmlns:m="http://schemas.openxmlformats.org/officeDocument/2006/math" xmlns:v="urn:schemas-microsoft-com:vml" xmlns:wp14="http://schemas.microsoft.com/office/word/2010/wordprocessingDrawing" xmlns:wp="http://schemas.openxmlformats.org/drawingml/2006/wordprocessingDrawing" xmlns:w10="urn:schemas-microsoft-com:office:word" xmlns:w="http://schemas.openxmlformats.org/wordprocessingml/2006/main" xmlns:w14="http://schemas.microsoft.com/office/word/2010/wordml" xmlns:w15="http://schemas.microsoft.com/office/word/2012/wordml" xmlns:w16cid="http://schemas.microsoft.com/office/word/2016/wordml/cid" xmlns:w16se="http://schemas.microsoft.com/office/word/2015/wordml/symex" xmlns:wpg="http://schemas.microsoft.com/office/word/2010/wordprocessingGroup" xmlns:wpi="http://schemas.microsoft.com/office/word/2010/wordprocessingInk" xmlns:wne="http://schemas.microsoft.com/office/word/2006/wordml" xmlns:wps="http://schemas.microsoft.com/office/word/2010/wordprocessingShape" mc:Ignorable="w14 w15 w16se w16cid wp14">
+  <w:abstractNum w:abstractNumId="0" w15:restartNumberingAfterBreak="0">
+    <w:nsid w:val="2C770357"/>
+    <w:multiLevelType w:val="hybridMultilevel"/>
+    <w:tmpl w:val="BD527E3E"/>
+    <w:lvl w:ilvl="0" w:tplc="34090001">
+      <w:start w:val="1"/>
+      <w:numFmt w:val="bullet"/>
+      <w:lvlText w:val=""/>
+      <w:lvlJc w:val="left"/>
+      <w:pPr>
+        <w:ind w:left="720" w:hanging="360"/>
+      </w:pPr>
+      <w:rPr>
+        <w:rFonts w:ascii="Symbol" w:hAnsi="Symbol" w:hint="default"/>
+      </w:rPr>
+    </w:lvl>
+    <w:lvl w:ilvl="1" w:tplc="34090003" w:tentative="1">
+      <w:start w:val="1"/>
+      <w:numFmt w:val="bullet"/>
+      <w:lvlText w:val="o"/>
+      <w:lvlJc w:val="left"/>
+      <w:pPr>
+        <w:ind w:left="1440" w:hanging="360"/>
+      </w:pPr>
+      <w:rPr>
+        <w:rFonts w:ascii="Courier New" w:hAnsi="Courier New" w:cs="Courier New" w:hint="default"/>
+      </w:rPr>
+    </w:lvl>
+    <w:lvl w:ilvl="2" w:tplc="34090005" w:tentative="1">
+      <w:start w:val="1"/>
+      <w:numFmt w:val="bullet"/>
+      <w:lvlText w:val=""/>
+      <w:lvlJc w:val="left"/>
+      <w:pPr>
+        <w:ind w:left="2160" w:hanging="360"/>
+      </w:pPr>
+      <w:rPr>
+        <w:rFonts w:ascii="Wingdings" w:hAnsi="Wingdings" w:hint="default"/>
+      </w:rPr>
+    </w:lvl>
+    <w:lvl w:ilvl="3" w:tplc="34090001" w:tentative="1">
+      <w:start w:val="1"/>
+      <w:numFmt w:val="bullet"/>
+      <w:lvlText w:val=""/>
+      <w:lvlJc w:val="left"/>
+      <w:pPr>
+        <w:ind w:left="2880" w:hanging="360"/>
+      </w:pPr>
+      <w:rPr>
+        <w:rFonts w:ascii="Symbol" w:hAnsi="Symbol" w:hint="default"/>
+      </w:rPr>
+    </w:lvl>
+    <w:lvl w:ilvl="4" w:tplc="34090003" w:tentative="1">
+      <w:start w:val="1"/>
+      <w:numFmt w:val="bullet"/>
+      <w:lvlText w:val="o"/>
+      <w:lvlJc w:val="left"/>
+      <w:pPr>
+        <w:ind w:left="3600" w:hanging="360"/>
+      </w:pPr>
+      <w:rPr>
+        <w:rFonts w:ascii="Courier New" w:hAnsi="Courier New" w:cs="Courier New" w:hint="default"/>
+      </w:rPr>
+    </w:lvl>
+    <w:lvl w:ilvl="5" w:tplc="34090005" w:tentative="1">
+      <w:start w:val="1"/>
+      <w:numFmt w:val="bullet"/>
+      <w:lvlText w:val=""/>
+      <w:lvlJc w:val="left"/>
+      <w:pPr>
+        <w:ind w:left="4320" w:hanging="360"/>
+      </w:pPr>
+      <w:rPr>
+        <w:rFonts w:ascii="Wingdings" w:hAnsi="Wingdings" w:hint="default"/>
+      </w:rPr>
+    </w:lvl>
+    <w:lvl w:ilvl="6" w:tplc="34090001" w:tentative="1">
+      <w:start w:val="1"/>
+      <w:numFmt w:val="bullet"/>
+      <w:lvlText w:val=""/>
+      <w:lvlJc w:val="left"/>
+      <w:pPr>
+        <w:ind w:left="5040" w:hanging="360"/>
+      </w:pPr>
+      <w:rPr>
+        <w:rFonts w:ascii="Symbol" w:hAnsi="Symbol" w:hint="default"/>
+      </w:rPr>
+    </w:lvl>
+    <w:lvl w:ilvl="7" w:tplc="34090003" w:tentative="1">
+      <w:start w:val="1"/>
+      <w:numFmt w:val="bullet"/>
+      <w:lvlText w:val="o"/>
+      <w:lvlJc w:val="left"/>
+      <w:pPr>
+        <w:ind w:left="5760" w:hanging="360"/>
+      </w:pPr>
+      <w:rPr>
+        <w:rFonts w:ascii="Courier New" w:hAnsi="Courier New" w:cs="Courier New" w:hint="default"/>
+      </w:rPr>
+    </w:lvl>
+    <w:lvl w:ilvl="8" w:tplc="34090005" w:tentative="1">
+      <w:start w:val="1"/>
+      <w:numFmt w:val="bullet"/>
+      <w:lvlText w:val=""/>
+      <w:lvlJc w:val="left"/>
+      <w:pPr>
+        <w:ind w:left="6480" w:hanging="360"/>
+      </w:pPr>
+      <w:rPr>
+        <w:rFonts w:ascii="Wingdings" w:hAnsi="Wingdings" w:hint="default"/>
+      </w:rPr>
+    </w:lvl>
+  </w:abstractNum>
+  <w:num w:numId="1">
+    <w:abstractNumId w:val="0"/>
+  </w:num>
+</w:numbering>
 </file>
 
 <file path=word/styles.xml><?xml version="1.0" encoding="utf-8"?>
@@ -585,6 +843,17 @@
     <w:semiHidden/>
     <w:rsid w:val="009D3B2C"/>
   </w:style>
+  <w:style w:type="paragraph" w:styleId="ListParagraph">
+    <w:name w:val="List Paragraph"/>
+    <w:basedOn w:val="Normal"/>
+    <w:uiPriority w:val="34"/>
+    <w:qFormat/>
+    <w:rsid w:val="001C62D0"/>
+    <w:pPr>
+      <w:ind w:left="720"/>
+      <w:contextualSpacing/>
+    </w:pPr>
+  </w:style>
 </w:styles>
 </file>
 

</xml_diff>

<commit_message>
fixing up file directory and added slime hurt state + knockback
</commit_message>
<xml_diff>
--- a/devlog.docx
+++ b/devlog.docx
@@ -312,7 +312,46 @@
         <w:rPr>
           <w:lang w:val="en-US"/>
         </w:rPr>
-        <w:t xml:space="preserve"> but I’ve managed to fix it. </w:t>
+        <w:t xml:space="preserve"> but I managed to fix it. </w:t>
+      </w:r>
+    </w:p>
+    <w:p>
+      <w:pPr>
+        <w:rPr>
+          <w:lang w:val="en-US"/>
+        </w:rPr>
+      </w:pPr>
+    </w:p>
+    <w:p>
+      <w:pPr>
+        <w:rPr>
+          <w:lang w:val="en-US"/>
+        </w:rPr>
+      </w:pPr>
+      <w:r>
+        <w:rPr>
+          <w:lang w:val="en-US"/>
+        </w:rPr>
+        <w:t>May 29, 2024</w:t>
+      </w:r>
+    </w:p>
+    <w:p>
+      <w:pPr>
+        <w:rPr>
+          <w:lang w:val="en-US"/>
+        </w:rPr>
+      </w:pPr>
+      <w:r>
+        <w:rPr>
+          <w:lang w:val="en-US"/>
+        </w:rPr>
+        <w:tab/>
+      </w:r>
+      <w:r>
+        <w:rPr>
+          <w:lang w:val="en-US"/>
+        </w:rPr>
+        <w:t xml:space="preserve">Implemented the hurt state for the slimes. Now also starting to fix up the game scenes and scripts directory, tidying up and making it so that I know what I gone through currently. Things inside the folders are probably things that’s roughly ready for re-using or whatnot. </w:t>
       </w:r>
       <w:bookmarkStart w:id="0" w:name="_GoBack"/>
       <w:bookmarkEnd w:id="0"/>

</xml_diff>

<commit_message>
more refactoring, new basic attack
</commit_message>
<xml_diff>
--- a/devlog.docx
+++ b/devlog.docx
@@ -352,6 +352,144 @@
           <w:lang w:val="en-US"/>
         </w:rPr>
         <w:t xml:space="preserve">Implemented the hurt state for the slimes. Now also starting to fix up the game scenes and scripts directory, tidying up and making it so that I know what I gone through currently. Things inside the folders are probably things that’s roughly ready for re-using or whatnot. </w:t>
+      </w:r>
+    </w:p>
+    <w:p>
+      <w:pPr>
+        <w:rPr>
+          <w:lang w:val="en-US"/>
+        </w:rPr>
+      </w:pPr>
+    </w:p>
+    <w:p>
+      <w:pPr>
+        <w:rPr>
+          <w:lang w:val="en-US"/>
+        </w:rPr>
+      </w:pPr>
+      <w:r>
+        <w:rPr>
+          <w:lang w:val="en-US"/>
+        </w:rPr>
+        <w:t>May 30, 2024</w:t>
+      </w:r>
+    </w:p>
+    <w:p>
+      <w:pPr>
+        <w:rPr>
+          <w:lang w:val="en-US"/>
+        </w:rPr>
+      </w:pPr>
+      <w:r>
+        <w:rPr>
+          <w:lang w:val="en-US"/>
+        </w:rPr>
+        <w:lastRenderedPageBreak/>
+        <w:tab/>
+        <w:t xml:space="preserve">Reworked the main class’s basic attack to a double slash. A bit weird how it’s wide despite having like an aiming cursor, maybe I could add a different attack type. </w:t>
+      </w:r>
+      <w:proofErr w:type="gramStart"/>
+      <w:r>
+        <w:rPr>
+          <w:lang w:val="en-US"/>
+        </w:rPr>
+        <w:t>Personally</w:t>
+      </w:r>
+      <w:proofErr w:type="gramEnd"/>
+      <w:r>
+        <w:rPr>
+          <w:lang w:val="en-US"/>
+        </w:rPr>
+        <w:t xml:space="preserve"> made the pixel animation in </w:t>
+      </w:r>
+      <w:proofErr w:type="spellStart"/>
+      <w:r>
+        <w:rPr>
+          <w:lang w:val="en-US"/>
+        </w:rPr>
+        <w:t>aseprite</w:t>
+      </w:r>
+      <w:proofErr w:type="spellEnd"/>
+      <w:r>
+        <w:rPr>
+          <w:lang w:val="en-US"/>
+        </w:rPr>
+        <w:t xml:space="preserve"> and turned out pretty well with the different hitboxes and activations.</w:t>
+      </w:r>
+    </w:p>
+    <w:p>
+      <w:pPr>
+        <w:rPr>
+          <w:lang w:val="en-US"/>
+        </w:rPr>
+      </w:pPr>
+      <w:r>
+        <w:rPr>
+          <w:lang w:val="en-US"/>
+        </w:rPr>
+        <w:tab/>
+        <w:t xml:space="preserve">Refactoring everything is going decently well too. Starting to create a superclass for the future multiple classes even though I said I’d focus on the Swordsman for now. I’m </w:t>
+      </w:r>
+      <w:proofErr w:type="spellStart"/>
+      <w:r>
+        <w:rPr>
+          <w:lang w:val="en-US"/>
+        </w:rPr>
+        <w:t>gonna</w:t>
+      </w:r>
+      <w:proofErr w:type="spellEnd"/>
+      <w:r>
+        <w:rPr>
+          <w:lang w:val="en-US"/>
+        </w:rPr>
+        <w:t xml:space="preserve"> decide on coding standards now too. All my variables following this point should now be </w:t>
+      </w:r>
+      <w:r>
+        <w:rPr>
+          <w:b/>
+          <w:lang w:val="en-US"/>
+        </w:rPr>
+        <w:t>‘_’ separated instead of camelCase</w:t>
+      </w:r>
+      <w:r>
+        <w:rPr>
+          <w:lang w:val="en-US"/>
+        </w:rPr>
+        <w:t xml:space="preserve">. </w:t>
+      </w:r>
+      <w:r>
+        <w:rPr>
+          <w:lang w:val="en-US"/>
+        </w:rPr>
+        <w:t xml:space="preserve">Hopefully this’ll make remembering the variables easier. I might keep specific coding conventions in a different file than this </w:t>
+      </w:r>
+      <w:proofErr w:type="spellStart"/>
+      <w:r>
+        <w:rPr>
+          <w:lang w:val="en-US"/>
+        </w:rPr>
+        <w:t>devlog</w:t>
+      </w:r>
+      <w:proofErr w:type="spellEnd"/>
+      <w:r>
+        <w:rPr>
+          <w:lang w:val="en-US"/>
+        </w:rPr>
+        <w:t xml:space="preserve"> to push it through further projects, but I feel like this is worth recording here. </w:t>
+      </w:r>
+    </w:p>
+    <w:p>
+      <w:pPr>
+        <w:rPr>
+          <w:lang w:val="en-US"/>
+        </w:rPr>
+      </w:pPr>
+      <w:r>
+        <w:rPr>
+          <w:lang w:val="en-US"/>
+        </w:rPr>
+        <w:tab/>
+        <w:t xml:space="preserve">I should look to change the hitboxes to load an attack object instead of just having a “damage” number. </w:t>
       </w:r>
       <w:bookmarkStart w:id="0" w:name="_GoBack"/>
       <w:bookmarkEnd w:id="0"/>

</xml_diff>

<commit_message>
added new playercharacter class, roughly finished refactoring
</commit_message>
<xml_diff>
--- a/devlog.docx
+++ b/devlog.docx
@@ -490,6 +490,82 @@
         </w:rPr>
         <w:tab/>
         <w:t xml:space="preserve">I should look to change the hitboxes to load an attack object instead of just having a “damage” number. </w:t>
+      </w:r>
+    </w:p>
+    <w:p>
+      <w:pPr>
+        <w:rPr>
+          <w:lang w:val="en-US"/>
+        </w:rPr>
+      </w:pPr>
+    </w:p>
+    <w:p>
+      <w:pPr>
+        <w:rPr>
+          <w:lang w:val="en-US"/>
+        </w:rPr>
+      </w:pPr>
+      <w:r>
+        <w:rPr>
+          <w:lang w:val="en-US"/>
+        </w:rPr>
+        <w:t>May 31, 2024</w:t>
+      </w:r>
+    </w:p>
+    <w:p>
+      <w:pPr>
+        <w:rPr>
+          <w:lang w:val="en-US"/>
+        </w:rPr>
+      </w:pPr>
+      <w:r>
+        <w:rPr>
+          <w:lang w:val="en-US"/>
+        </w:rPr>
+        <w:tab/>
+        <w:t xml:space="preserve">Refactoring should be just about finished. I also managed to implement the main start of the final Player Class, fixed for reusability. Though the more stuff I separate, I half wonder if it’s optimal because half of the scripts are </w:t>
+      </w:r>
+      <w:proofErr w:type="spellStart"/>
+      <w:r>
+        <w:rPr>
+          <w:lang w:val="en-US"/>
+        </w:rPr>
+        <w:t>kinda</w:t>
+      </w:r>
+      <w:proofErr w:type="spellEnd"/>
+      <w:r>
+        <w:rPr>
+          <w:lang w:val="en-US"/>
+        </w:rPr>
+        <w:t xml:space="preserve"> just like, empty lol. Though I think it could be good to still separate it for now, I see maybe potential in adding onto it when I think of stuff to add later like upgrades (?). </w:t>
+      </w:r>
+    </w:p>
+    <w:p>
+      <w:pPr>
+        <w:rPr>
+          <w:lang w:val="en-US"/>
+        </w:rPr>
+      </w:pPr>
+      <w:r>
+        <w:rPr>
+          <w:lang w:val="en-US"/>
+        </w:rPr>
+        <w:tab/>
+        <w:t>I feel like I’m getting more used to the current objects I have right now so I think that’s a good sign. I am falling behind in fixing up the documentation, but I could maybe have a lot more insight now.</w:t>
+      </w:r>
+    </w:p>
+    <w:p>
+      <w:pPr>
+        <w:rPr>
+          <w:lang w:val="en-US"/>
+        </w:rPr>
+      </w:pPr>
+      <w:r>
+        <w:rPr>
+          <w:lang w:val="en-US"/>
+        </w:rPr>
+        <w:tab/>
+        <w:t>I think for the next task, I need to finish the swordsman design and have proper base sprites with animations. Second, I could think about the UI. I specifically want the hp bars, and cd timers.  Lastly, there’s the level design. Seems like a lot of work to do manual.</w:t>
       </w:r>
       <w:bookmarkStart w:id="0" w:name="_GoBack"/>
       <w:bookmarkEnd w:id="0"/>

</xml_diff>